<commit_message>
Mise en place du premier algorithme de recherche avec la barre principale
</commit_message>
<xml_diff>
--- a/pdf/Fiche_investigation_fonctionnalité.docx
+++ b/pdf/Fiche_investigation_fonctionnalité.docx
@@ -325,51 +325,21 @@
                 <w:rFonts w:ascii="Arial" w:eastAsia="Arial" w:hAnsi="Arial" w:cs="Arial"/>
                 <w:sz w:val="20"/>
               </w:rPr>
-              <w:t xml:space="preserve"> Accès direct au formulaire </w:t>
-            </w:r>
-          </w:p>
-          <w:p>
-            <w:r>
-              <w:rPr>
-                <w:rFonts w:ascii="Arial" w:eastAsia="Arial" w:hAnsi="Arial" w:cs="Arial"/>
-                <w:sz w:val="20"/>
-              </w:rPr>
-              <w:t xml:space="preserve">  </w:t>
-            </w:r>
-            <w:r>
-              <w:rPr>
-                <w:sz w:val="20"/>
-              </w:rPr>
-              <w:t>​</w:t>
-            </w:r>
-            <w:r>
-              <w:rPr>
-                <w:rFonts w:ascii="Arial" w:eastAsia="Arial" w:hAnsi="Arial" w:cs="Arial"/>
-                <w:color w:val="6AA84F"/>
-                <w:sz w:val="20"/>
-              </w:rPr>
               <w:t xml:space="preserve"> </w:t>
             </w:r>
             <w:r>
               <w:rPr>
-                <w:color w:val="6AA84F"/>
-                <w:sz w:val="20"/>
-              </w:rPr>
-              <w:t>​</w:t>
-            </w:r>
-            <w:r>
-              <w:rPr>
-                <w:rFonts w:ascii="MS Gothic" w:eastAsia="MS Gothic" w:hAnsi="MS Gothic" w:cs="MS Gothic"/>
-                <w:sz w:val="20"/>
-              </w:rPr>
-              <w:t>⊕</w:t>
-            </w:r>
-            <w:r>
-              <w:rPr>
-                <w:rFonts w:ascii="Arial" w:eastAsia="Arial" w:hAnsi="Arial" w:cs="Arial"/>
-                <w:sz w:val="20"/>
-              </w:rPr>
-              <w:t xml:space="preserve"> Possibilité de maintenir la connexion via un cookie </w:t>
+                <w:rFonts w:ascii="Arial" w:eastAsia="Arial" w:hAnsi="Arial" w:cs="Arial"/>
+                <w:sz w:val="20"/>
+              </w:rPr>
+              <w:t>Création d’un tableau regroupant les résultats et pouvant être facilement exploité</w:t>
+            </w:r>
+            <w:r>
+              <w:rPr>
+                <w:rFonts w:ascii="Arial" w:eastAsia="Arial" w:hAnsi="Arial" w:cs="Arial"/>
+                <w:sz w:val="20"/>
+              </w:rPr>
+              <w:t xml:space="preserve"> </w:t>
             </w:r>
           </w:p>
         </w:tc>
@@ -417,7 +387,21 @@
                 <w:rFonts w:ascii="Arial" w:eastAsia="Arial" w:hAnsi="Arial" w:cs="Arial"/>
                 <w:sz w:val="20"/>
               </w:rPr>
-              <w:t xml:space="preserve"> Usage systématique d’un formulaire </w:t>
+              <w:t xml:space="preserve"> </w:t>
+            </w:r>
+            <w:r>
+              <w:rPr>
+                <w:rFonts w:ascii="Arial" w:eastAsia="Arial" w:hAnsi="Arial" w:cs="Arial"/>
+                <w:sz w:val="20"/>
+              </w:rPr>
+              <w:t>Les erreurs de frappe lors de la recherche ne permettront pas de retourner de résultats</w:t>
+            </w:r>
+            <w:r>
+              <w:rPr>
+                <w:rFonts w:ascii="Arial" w:eastAsia="Arial" w:hAnsi="Arial" w:cs="Arial"/>
+                <w:sz w:val="20"/>
+              </w:rPr>
+              <w:t xml:space="preserve"> </w:t>
             </w:r>
           </w:p>
           <w:p>
@@ -440,7 +424,21 @@
                 <w:rFonts w:ascii="Arial" w:eastAsia="Arial" w:hAnsi="Arial" w:cs="Arial"/>
                 <w:sz w:val="20"/>
               </w:rPr>
-              <w:t xml:space="preserve"> Nécessité d’envoyer un e-mail de confirmation </w:t>
+              <w:t xml:space="preserve"> </w:t>
+            </w:r>
+            <w:r>
+              <w:rPr>
+                <w:rFonts w:ascii="Arial" w:eastAsia="Arial" w:hAnsi="Arial" w:cs="Arial"/>
+                <w:sz w:val="20"/>
+              </w:rPr>
+              <w:t>L’algorithme parcourt toutes les données du site, peut s’avérer long.</w:t>
+            </w:r>
+            <w:r>
+              <w:rPr>
+                <w:rFonts w:ascii="Arial" w:eastAsia="Arial" w:hAnsi="Arial" w:cs="Arial"/>
+                <w:sz w:val="20"/>
+              </w:rPr>
+              <w:t xml:space="preserve"> </w:t>
             </w:r>
           </w:p>
         </w:tc>
@@ -477,7 +475,23 @@
                 <w:rFonts w:ascii="Arial" w:eastAsia="Arial" w:hAnsi="Arial" w:cs="Arial"/>
                 <w:sz w:val="20"/>
               </w:rPr>
-              <w:t xml:space="preserve">Nom, prénom, e-mail, mot de passe, confirmation </w:t>
+              <w:t xml:space="preserve">Nom, prénom, </w:t>
+            </w:r>
+            <w:proofErr w:type="gramStart"/>
+            <w:r>
+              <w:rPr>
+                <w:rFonts w:ascii="Arial" w:eastAsia="Arial" w:hAnsi="Arial" w:cs="Arial"/>
+                <w:sz w:val="20"/>
+              </w:rPr>
+              <w:t>e-mail</w:t>
+            </w:r>
+            <w:proofErr w:type="gramEnd"/>
+            <w:r>
+              <w:rPr>
+                <w:rFonts w:ascii="Arial" w:eastAsia="Arial" w:hAnsi="Arial" w:cs="Arial"/>
+                <w:sz w:val="20"/>
+              </w:rPr>
+              <w:t xml:space="preserve">, mot de passe, confirmation </w:t>
             </w:r>
           </w:p>
           <w:p>
@@ -545,7 +559,25 @@
                 <w:b/>
                 <w:sz w:val="20"/>
               </w:rPr>
-              <w:t xml:space="preserve">Option 2 : Approche “Email First’ et usage de Google Identity Toolkit </w:t>
+              <w:t xml:space="preserve">Option 2 : Approche </w:t>
+            </w:r>
+            <w:proofErr w:type="gramStart"/>
+            <w:r>
+              <w:rPr>
+                <w:rFonts w:ascii="Arial" w:eastAsia="Arial" w:hAnsi="Arial" w:cs="Arial"/>
+                <w:b/>
+                <w:sz w:val="20"/>
+              </w:rPr>
+              <w:t>“Email</w:t>
+            </w:r>
+            <w:proofErr w:type="gramEnd"/>
+            <w:r>
+              <w:rPr>
+                <w:rFonts w:ascii="Arial" w:eastAsia="Arial" w:hAnsi="Arial" w:cs="Arial"/>
+                <w:b/>
+                <w:sz w:val="20"/>
+              </w:rPr>
+              <w:t xml:space="preserve"> First’ et usage de Google Identity Toolkit </w:t>
             </w:r>
           </w:p>
           <w:p>
@@ -554,19 +586,44 @@
                 <w:rFonts w:ascii="Arial" w:eastAsia="Arial" w:hAnsi="Arial" w:cs="Arial"/>
                 <w:sz w:val="20"/>
               </w:rPr>
-              <w:t xml:space="preserve">Dans cette option, on demande dans un premier temps à l'utilisateur d’entrer son e-mail. Ceci nous permet de proposer </w:t>
+              <w:t xml:space="preserve">Dans cette option, on demande dans un premier temps à l'utilisateur d’entrer son </w:t>
+            </w:r>
+            <w:proofErr w:type="gramStart"/>
+            <w:r>
+              <w:rPr>
+                <w:rFonts w:ascii="Arial" w:eastAsia="Arial" w:hAnsi="Arial" w:cs="Arial"/>
+                <w:sz w:val="20"/>
+              </w:rPr>
+              <w:t>e-mail</w:t>
+            </w:r>
+            <w:proofErr w:type="gramEnd"/>
+            <w:r>
+              <w:rPr>
+                <w:rFonts w:ascii="Arial" w:eastAsia="Arial" w:hAnsi="Arial" w:cs="Arial"/>
+                <w:sz w:val="20"/>
+              </w:rPr>
+              <w:t xml:space="preserve">. Ceci nous permet de proposer </w:t>
             </w:r>
           </w:p>
           <w:p>
             <w:pPr>
               <w:ind w:right="45"/>
             </w:pPr>
-            <w:r>
-              <w:rPr>
-                <w:rFonts w:ascii="Arial" w:eastAsia="Arial" w:hAnsi="Arial" w:cs="Arial"/>
-                <w:sz w:val="20"/>
-              </w:rPr>
-              <w:t xml:space="preserve">à l'utilisateur l’interface qui lui convient. De plus, en proposant la connexion sociale (Google, Facebook, etc.) l’utilisateur n’a potentiellement plus besoin de remplir de formulaire (seulement si c’est sa préférence) </w:t>
+            <w:proofErr w:type="gramStart"/>
+            <w:r>
+              <w:rPr>
+                <w:rFonts w:ascii="Arial" w:eastAsia="Arial" w:hAnsi="Arial" w:cs="Arial"/>
+                <w:sz w:val="20"/>
+              </w:rPr>
+              <w:t>à</w:t>
+            </w:r>
+            <w:proofErr w:type="gramEnd"/>
+            <w:r>
+              <w:rPr>
+                <w:rFonts w:ascii="Arial" w:eastAsia="Arial" w:hAnsi="Arial" w:cs="Arial"/>
+                <w:sz w:val="20"/>
+              </w:rPr>
+              <w:t xml:space="preserve"> l'utilisateur l’interface qui lui convient. De plus, en proposant la connexion sociale (Google, Facebook, etc.) l’utilisateur n’a potentiellement plus besoin de remplir de formulaire (seulement si c’est sa préférence) </w:t>
             </w:r>
           </w:p>
         </w:tc>
@@ -823,7 +880,25 @@
                 <w:b/>
                 <w:sz w:val="20"/>
               </w:rPr>
-              <w:t xml:space="preserve">Nombre de champs minimum à remplir à l’inscription: 1 </w:t>
+              <w:t xml:space="preserve">Nombre de champs minimum à remplir à </w:t>
+            </w:r>
+            <w:proofErr w:type="gramStart"/>
+            <w:r>
+              <w:rPr>
+                <w:rFonts w:ascii="Arial" w:eastAsia="Arial" w:hAnsi="Arial" w:cs="Arial"/>
+                <w:b/>
+                <w:sz w:val="20"/>
+              </w:rPr>
+              <w:t>l’inscription:</w:t>
+            </w:r>
+            <w:proofErr w:type="gramEnd"/>
+            <w:r>
+              <w:rPr>
+                <w:rFonts w:ascii="Arial" w:eastAsia="Arial" w:hAnsi="Arial" w:cs="Arial"/>
+                <w:b/>
+                <w:sz w:val="20"/>
+              </w:rPr>
+              <w:t xml:space="preserve"> 1 </w:t>
             </w:r>
             <w:r>
               <w:rPr>
@@ -840,7 +915,25 @@
                 <w:b/>
                 <w:sz w:val="20"/>
               </w:rPr>
-              <w:t xml:space="preserve">Nombre de champs minimum à remplir durant le login: 1 </w:t>
+              <w:t xml:space="preserve">Nombre de champs minimum à remplir durant le </w:t>
+            </w:r>
+            <w:proofErr w:type="gramStart"/>
+            <w:r>
+              <w:rPr>
+                <w:rFonts w:ascii="Arial" w:eastAsia="Arial" w:hAnsi="Arial" w:cs="Arial"/>
+                <w:b/>
+                <w:sz w:val="20"/>
+              </w:rPr>
+              <w:t>login:</w:t>
+            </w:r>
+            <w:proofErr w:type="gramEnd"/>
+            <w:r>
+              <w:rPr>
+                <w:rFonts w:ascii="Arial" w:eastAsia="Arial" w:hAnsi="Arial" w:cs="Arial"/>
+                <w:b/>
+                <w:sz w:val="20"/>
+              </w:rPr>
+              <w:t xml:space="preserve"> 1 </w:t>
             </w:r>
           </w:p>
         </w:tc>
@@ -895,7 +988,39 @@
           <w:rFonts w:ascii="Arial" w:eastAsia="Arial" w:hAnsi="Arial" w:cs="Arial"/>
           <w:sz w:val="20"/>
         </w:rPr>
-        <w:t xml:space="preserve">Nous avons donc retenu l'approche “Email First” avec usage de Google Identity Toolkit. La raison est que le flow de login et d’inscription sont plus naturels, n’obligeant l’utilisateur qu’à entrer son e-mail. Le reste des choix ne dépendent que de lui. Il pourra choisir entre une authentification rapide par provider tier, ou une plus complète via notre formulaire.  </w:t>
+        <w:t xml:space="preserve">Nous avons donc retenu l'approche </w:t>
+      </w:r>
+      <w:proofErr w:type="gramStart"/>
+      <w:r>
+        <w:rPr>
+          <w:rFonts w:ascii="Arial" w:eastAsia="Arial" w:hAnsi="Arial" w:cs="Arial"/>
+          <w:sz w:val="20"/>
+        </w:rPr>
+        <w:t>“Email</w:t>
+      </w:r>
+      <w:proofErr w:type="gramEnd"/>
+      <w:r>
+        <w:rPr>
+          <w:rFonts w:ascii="Arial" w:eastAsia="Arial" w:hAnsi="Arial" w:cs="Arial"/>
+          <w:sz w:val="20"/>
+        </w:rPr>
+        <w:t xml:space="preserve"> First” avec usage de Google Identity Toolkit. La raison est que le flow de login et d’inscription sont plus naturels, n’obligeant l’utilisateur qu’à entrer son </w:t>
+      </w:r>
+      <w:proofErr w:type="gramStart"/>
+      <w:r>
+        <w:rPr>
+          <w:rFonts w:ascii="Arial" w:eastAsia="Arial" w:hAnsi="Arial" w:cs="Arial"/>
+          <w:sz w:val="20"/>
+        </w:rPr>
+        <w:t>e-mail</w:t>
+      </w:r>
+      <w:proofErr w:type="gramEnd"/>
+      <w:r>
+        <w:rPr>
+          <w:rFonts w:ascii="Arial" w:eastAsia="Arial" w:hAnsi="Arial" w:cs="Arial"/>
+          <w:sz w:val="20"/>
+        </w:rPr>
+        <w:t xml:space="preserve">. Le reste des choix ne dépendent que de lui. Il pourra choisir entre une authentification rapide par provider tier, ou une plus complète via notre formulaire.  </w:t>
       </w:r>
     </w:p>
     <w:p>
@@ -971,32 +1096,47 @@
         </w:rPr>
         <w:lastRenderedPageBreak/>
         <w:drawing>
-          <wp:inline distT="0" distB="0" distL="0" distR="0" wp14:anchorId="3FCFBFD6" wp14:editId="1FFF53AE">
-            <wp:extent cx="5443342" cy="8350907"/>
-            <wp:effectExtent l="0" t="0" r="0" b="0"/>
-            <wp:docPr id="207" name="Picture 207"/>
-            <wp:cNvGraphicFramePr/>
+          <wp:inline distT="0" distB="0" distL="0" distR="0" wp14:anchorId="56D783AB" wp14:editId="3620751E">
+            <wp:extent cx="5092700" cy="7692701"/>
+            <wp:effectExtent l="0" t="0" r="0" b="3810"/>
+            <wp:docPr id="3" name="Image 3"/>
+            <wp:cNvGraphicFramePr>
+              <a:graphicFrameLocks xmlns:a="http://schemas.openxmlformats.org/drawingml/2006/main" noChangeAspect="1"/>
+            </wp:cNvGraphicFramePr>
             <a:graphic xmlns:a="http://schemas.openxmlformats.org/drawingml/2006/main">
               <a:graphicData uri="http://schemas.openxmlformats.org/drawingml/2006/picture">
                 <pic:pic xmlns:pic="http://schemas.openxmlformats.org/drawingml/2006/picture">
                   <pic:nvPicPr>
-                    <pic:cNvPr id="207" name="Picture 207"/>
-                    <pic:cNvPicPr/>
+                    <pic:cNvPr id="0" name="Picture 1"/>
+                    <pic:cNvPicPr>
+                      <a:picLocks noChangeAspect="1" noChangeArrowheads="1"/>
+                    </pic:cNvPicPr>
                   </pic:nvPicPr>
                   <pic:blipFill>
-                    <a:blip r:embed="rId6"/>
+                    <a:blip r:embed="rId6">
+                      <a:extLst>
+                        <a:ext uri="{28A0092B-C50C-407E-A947-70E740481C1C}">
+                          <a14:useLocalDpi xmlns:a14="http://schemas.microsoft.com/office/drawing/2010/main" val="0"/>
+                        </a:ext>
+                      </a:extLst>
+                    </a:blip>
+                    <a:srcRect/>
                     <a:stretch>
                       <a:fillRect/>
                     </a:stretch>
                   </pic:blipFill>
-                  <pic:spPr>
+                  <pic:spPr bwMode="auto">
                     <a:xfrm>
                       <a:off x="0" y="0"/>
-                      <a:ext cx="5443342" cy="8350907"/>
+                      <a:ext cx="5096958" cy="7699133"/>
                     </a:xfrm>
                     <a:prstGeom prst="rect">
                       <a:avLst/>
                     </a:prstGeom>
+                    <a:noFill/>
+                    <a:ln>
+                      <a:noFill/>
+                    </a:ln>
                   </pic:spPr>
                 </pic:pic>
               </a:graphicData>
@@ -1030,7 +1170,15 @@
           <w:b/>
           <w:sz w:val="20"/>
         </w:rPr>
-        <w:t xml:space="preserve">Figure 1 - Diagramme d’activité Classic login Workflow </w:t>
+        <w:t xml:space="preserve">Figure 1 - Diagramme d’activité </w:t>
+      </w:r>
+      <w:r>
+        <w:rPr>
+          <w:rFonts w:ascii="Arial" w:eastAsia="Arial" w:hAnsi="Arial" w:cs="Arial"/>
+          <w:b/>
+          <w:sz w:val="20"/>
+        </w:rPr>
+        <w:t>de la méthode utilisant un tableau de données</w:t>
       </w:r>
       <w:r>
         <w:rPr>
@@ -1107,7 +1255,25 @@
           <w:b/>
           <w:sz w:val="20"/>
         </w:rPr>
-        <w:t>Figure 2 : Approche “Email First’ et usage de Google Identity Toolkit</w:t>
+        <w:t xml:space="preserve">Figure 2 : Approche </w:t>
+      </w:r>
+      <w:proofErr w:type="gramStart"/>
+      <w:r>
+        <w:rPr>
+          <w:rFonts w:ascii="Arial" w:eastAsia="Arial" w:hAnsi="Arial" w:cs="Arial"/>
+          <w:b/>
+          <w:sz w:val="20"/>
+        </w:rPr>
+        <w:t>“Email</w:t>
+      </w:r>
+      <w:proofErr w:type="gramEnd"/>
+      <w:r>
+        <w:rPr>
+          <w:rFonts w:ascii="Arial" w:eastAsia="Arial" w:hAnsi="Arial" w:cs="Arial"/>
+          <w:b/>
+          <w:sz w:val="20"/>
+        </w:rPr>
+        <w:t xml:space="preserve"> First’ et usage de Google Identity Toolkit</w:t>
       </w:r>
       <w:r>
         <w:rPr>

</xml_diff>

<commit_message>
Implémentation simple des filtres pour la recherche
</commit_message>
<xml_diff>
--- a/pdf/Fiche_investigation_fonctionnalité.docx
+++ b/pdf/Fiche_investigation_fonctionnalité.docx
@@ -466,42 +466,31 @@
                 <w:b/>
                 <w:sz w:val="20"/>
               </w:rPr>
-              <w:t xml:space="preserve">Nombre de champs minimum à remplir à l’inscription :  5 </w:t>
-            </w:r>
-          </w:p>
-          <w:p>
-            <w:r>
-              <w:rPr>
-                <w:rFonts w:ascii="Arial" w:eastAsia="Arial" w:hAnsi="Arial" w:cs="Arial"/>
-                <w:sz w:val="20"/>
-              </w:rPr>
-              <w:t xml:space="preserve">Nom, prénom, </w:t>
-            </w:r>
-            <w:proofErr w:type="gramStart"/>
-            <w:r>
-              <w:rPr>
-                <w:rFonts w:ascii="Arial" w:eastAsia="Arial" w:hAnsi="Arial" w:cs="Arial"/>
-                <w:sz w:val="20"/>
-              </w:rPr>
-              <w:t>e-mail</w:t>
-            </w:r>
-            <w:proofErr w:type="gramEnd"/>
-            <w:r>
-              <w:rPr>
-                <w:rFonts w:ascii="Arial" w:eastAsia="Arial" w:hAnsi="Arial" w:cs="Arial"/>
-                <w:sz w:val="20"/>
-              </w:rPr>
-              <w:t xml:space="preserve">, mot de passe, confirmation </w:t>
-            </w:r>
-          </w:p>
-          <w:p>
+              <w:t xml:space="preserve">Champs à utiliser : </w:t>
+            </w:r>
+            <w:r>
+              <w:rPr>
+                <w:rFonts w:ascii="Arial" w:eastAsia="Arial" w:hAnsi="Arial" w:cs="Arial"/>
+                <w:bCs/>
+                <w:sz w:val="20"/>
+              </w:rPr>
+              <w:t>Barre</w:t>
+            </w:r>
+            <w:r>
+              <w:rPr>
+                <w:rFonts w:ascii="Arial" w:eastAsia="Arial" w:hAnsi="Arial" w:cs="Arial"/>
+                <w:bCs/>
+                <w:sz w:val="20"/>
+              </w:rPr>
+              <w:t xml:space="preserve"> de recherche, filtres</w:t>
+            </w:r>
             <w:r>
               <w:rPr>
                 <w:rFonts w:ascii="Arial" w:eastAsia="Arial" w:hAnsi="Arial" w:cs="Arial"/>
                 <w:b/>
                 <w:sz w:val="20"/>
               </w:rPr>
-              <w:t xml:space="preserve">Nombre de champs minimum à remplir durant le login : 2 </w:t>
+              <w:t xml:space="preserve"> </w:t>
             </w:r>
           </w:p>
         </w:tc>
@@ -559,25 +548,7 @@
                 <w:b/>
                 <w:sz w:val="20"/>
               </w:rPr>
-              <w:t xml:space="preserve">Option 2 : Approche </w:t>
-            </w:r>
-            <w:proofErr w:type="gramStart"/>
-            <w:r>
-              <w:rPr>
-                <w:rFonts w:ascii="Arial" w:eastAsia="Arial" w:hAnsi="Arial" w:cs="Arial"/>
-                <w:b/>
-                <w:sz w:val="20"/>
-              </w:rPr>
-              <w:t>“Email</w:t>
-            </w:r>
-            <w:proofErr w:type="gramEnd"/>
-            <w:r>
-              <w:rPr>
-                <w:rFonts w:ascii="Arial" w:eastAsia="Arial" w:hAnsi="Arial" w:cs="Arial"/>
-                <w:b/>
-                <w:sz w:val="20"/>
-              </w:rPr>
-              <w:t xml:space="preserve"> First’ et usage de Google Identity Toolkit </w:t>
+              <w:t xml:space="preserve">Option 2 : Approche “Email First’ et usage de Google Identity Toolkit </w:t>
             </w:r>
           </w:p>
           <w:p>
@@ -586,44 +557,19 @@
                 <w:rFonts w:ascii="Arial" w:eastAsia="Arial" w:hAnsi="Arial" w:cs="Arial"/>
                 <w:sz w:val="20"/>
               </w:rPr>
-              <w:t xml:space="preserve">Dans cette option, on demande dans un premier temps à l'utilisateur d’entrer son </w:t>
-            </w:r>
-            <w:proofErr w:type="gramStart"/>
-            <w:r>
-              <w:rPr>
-                <w:rFonts w:ascii="Arial" w:eastAsia="Arial" w:hAnsi="Arial" w:cs="Arial"/>
-                <w:sz w:val="20"/>
-              </w:rPr>
-              <w:t>e-mail</w:t>
-            </w:r>
-            <w:proofErr w:type="gramEnd"/>
-            <w:r>
-              <w:rPr>
-                <w:rFonts w:ascii="Arial" w:eastAsia="Arial" w:hAnsi="Arial" w:cs="Arial"/>
-                <w:sz w:val="20"/>
-              </w:rPr>
-              <w:t xml:space="preserve">. Ceci nous permet de proposer </w:t>
+              <w:t xml:space="preserve">Dans cette option, on demande dans un premier temps à l'utilisateur d’entrer son e-mail. Ceci nous permet de proposer </w:t>
             </w:r>
           </w:p>
           <w:p>
             <w:pPr>
               <w:ind w:right="45"/>
             </w:pPr>
-            <w:proofErr w:type="gramStart"/>
-            <w:r>
-              <w:rPr>
-                <w:rFonts w:ascii="Arial" w:eastAsia="Arial" w:hAnsi="Arial" w:cs="Arial"/>
-                <w:sz w:val="20"/>
-              </w:rPr>
-              <w:t>à</w:t>
-            </w:r>
-            <w:proofErr w:type="gramEnd"/>
-            <w:r>
-              <w:rPr>
-                <w:rFonts w:ascii="Arial" w:eastAsia="Arial" w:hAnsi="Arial" w:cs="Arial"/>
-                <w:sz w:val="20"/>
-              </w:rPr>
-              <w:t xml:space="preserve"> l'utilisateur l’interface qui lui convient. De plus, en proposant la connexion sociale (Google, Facebook, etc.) l’utilisateur n’a potentiellement plus besoin de remplir de formulaire (seulement si c’est sa préférence) </w:t>
+            <w:r>
+              <w:rPr>
+                <w:rFonts w:ascii="Arial" w:eastAsia="Arial" w:hAnsi="Arial" w:cs="Arial"/>
+                <w:sz w:val="20"/>
+              </w:rPr>
+              <w:t xml:space="preserve">à l'utilisateur l’interface qui lui convient. De plus, en proposant la connexion sociale (Google, Facebook, etc.) l’utilisateur n’a potentiellement plus besoin de remplir de formulaire (seulement si c’est sa préférence) </w:t>
             </w:r>
           </w:p>
         </w:tc>
@@ -880,25 +826,7 @@
                 <w:b/>
                 <w:sz w:val="20"/>
               </w:rPr>
-              <w:t xml:space="preserve">Nombre de champs minimum à remplir à </w:t>
-            </w:r>
-            <w:proofErr w:type="gramStart"/>
-            <w:r>
-              <w:rPr>
-                <w:rFonts w:ascii="Arial" w:eastAsia="Arial" w:hAnsi="Arial" w:cs="Arial"/>
-                <w:b/>
-                <w:sz w:val="20"/>
-              </w:rPr>
-              <w:t>l’inscription:</w:t>
-            </w:r>
-            <w:proofErr w:type="gramEnd"/>
-            <w:r>
-              <w:rPr>
-                <w:rFonts w:ascii="Arial" w:eastAsia="Arial" w:hAnsi="Arial" w:cs="Arial"/>
-                <w:b/>
-                <w:sz w:val="20"/>
-              </w:rPr>
-              <w:t xml:space="preserve"> 1 </w:t>
+              <w:t xml:space="preserve">Nombre de champs minimum à remplir à l’inscription: 1 </w:t>
             </w:r>
             <w:r>
               <w:rPr>
@@ -915,25 +843,7 @@
                 <w:b/>
                 <w:sz w:val="20"/>
               </w:rPr>
-              <w:t xml:space="preserve">Nombre de champs minimum à remplir durant le </w:t>
-            </w:r>
-            <w:proofErr w:type="gramStart"/>
-            <w:r>
-              <w:rPr>
-                <w:rFonts w:ascii="Arial" w:eastAsia="Arial" w:hAnsi="Arial" w:cs="Arial"/>
-                <w:b/>
-                <w:sz w:val="20"/>
-              </w:rPr>
-              <w:t>login:</w:t>
-            </w:r>
-            <w:proofErr w:type="gramEnd"/>
-            <w:r>
-              <w:rPr>
-                <w:rFonts w:ascii="Arial" w:eastAsia="Arial" w:hAnsi="Arial" w:cs="Arial"/>
-                <w:b/>
-                <w:sz w:val="20"/>
-              </w:rPr>
-              <w:t xml:space="preserve"> 1 </w:t>
+              <w:t xml:space="preserve">Nombre de champs minimum à remplir durant le login: 1 </w:t>
             </w:r>
           </w:p>
         </w:tc>
@@ -988,39 +898,7 @@
           <w:rFonts w:ascii="Arial" w:eastAsia="Arial" w:hAnsi="Arial" w:cs="Arial"/>
           <w:sz w:val="20"/>
         </w:rPr>
-        <w:t xml:space="preserve">Nous avons donc retenu l'approche </w:t>
-      </w:r>
-      <w:proofErr w:type="gramStart"/>
-      <w:r>
-        <w:rPr>
-          <w:rFonts w:ascii="Arial" w:eastAsia="Arial" w:hAnsi="Arial" w:cs="Arial"/>
-          <w:sz w:val="20"/>
-        </w:rPr>
-        <w:t>“Email</w:t>
-      </w:r>
-      <w:proofErr w:type="gramEnd"/>
-      <w:r>
-        <w:rPr>
-          <w:rFonts w:ascii="Arial" w:eastAsia="Arial" w:hAnsi="Arial" w:cs="Arial"/>
-          <w:sz w:val="20"/>
-        </w:rPr>
-        <w:t xml:space="preserve"> First” avec usage de Google Identity Toolkit. La raison est que le flow de login et d’inscription sont plus naturels, n’obligeant l’utilisateur qu’à entrer son </w:t>
-      </w:r>
-      <w:proofErr w:type="gramStart"/>
-      <w:r>
-        <w:rPr>
-          <w:rFonts w:ascii="Arial" w:eastAsia="Arial" w:hAnsi="Arial" w:cs="Arial"/>
-          <w:sz w:val="20"/>
-        </w:rPr>
-        <w:t>e-mail</w:t>
-      </w:r>
-      <w:proofErr w:type="gramEnd"/>
-      <w:r>
-        <w:rPr>
-          <w:rFonts w:ascii="Arial" w:eastAsia="Arial" w:hAnsi="Arial" w:cs="Arial"/>
-          <w:sz w:val="20"/>
-        </w:rPr>
-        <w:t xml:space="preserve">. Le reste des choix ne dépendent que de lui. Il pourra choisir entre une authentification rapide par provider tier, ou une plus complète via notre formulaire.  </w:t>
+        <w:t xml:space="preserve">Nous avons donc retenu l'approche “Email First” avec usage de Google Identity Toolkit. La raison est que le flow de login et d’inscription sont plus naturels, n’obligeant l’utilisateur qu’à entrer son e-mail. Le reste des choix ne dépendent que de lui. Il pourra choisir entre une authentification rapide par provider tier, ou une plus complète via notre formulaire.  </w:t>
       </w:r>
     </w:p>
     <w:p>
@@ -1255,25 +1133,7 @@
           <w:b/>
           <w:sz w:val="20"/>
         </w:rPr>
-        <w:t xml:space="preserve">Figure 2 : Approche </w:t>
-      </w:r>
-      <w:proofErr w:type="gramStart"/>
-      <w:r>
-        <w:rPr>
-          <w:rFonts w:ascii="Arial" w:eastAsia="Arial" w:hAnsi="Arial" w:cs="Arial"/>
-          <w:b/>
-          <w:sz w:val="20"/>
-        </w:rPr>
-        <w:t>“Email</w:t>
-      </w:r>
-      <w:proofErr w:type="gramEnd"/>
-      <w:r>
-        <w:rPr>
-          <w:rFonts w:ascii="Arial" w:eastAsia="Arial" w:hAnsi="Arial" w:cs="Arial"/>
-          <w:b/>
-          <w:sz w:val="20"/>
-        </w:rPr>
-        <w:t xml:space="preserve"> First’ et usage de Google Identity Toolkit</w:t>
+        <w:t>Figure 2 : Approche “Email First’ et usage de Google Identity Toolkit</w:t>
       </w:r>
       <w:r>
         <w:rPr>

</xml_diff>

<commit_message>
Mise en fonction des filtres avec l'algorithme de tri
</commit_message>
<xml_diff>
--- a/pdf/Fiche_investigation_fonctionnalité.docx
+++ b/pdf/Fiche_investigation_fonctionnalité.docx
@@ -695,6 +695,13 @@
                 <w:sz w:val="20"/>
               </w:rPr>
               <w:t xml:space="preserve"> Si authentification sociale pas de besoin de mail de confirmation </w:t>
+            </w:r>
+            <w:r>
+              <w:rPr>
+                <w:rFonts w:ascii="Arial" w:eastAsia="Arial" w:hAnsi="Arial" w:cs="Arial"/>
+                <w:sz w:val="20"/>
+              </w:rPr>
+              <w:t>&lt;</w:t>
             </w:r>
           </w:p>
           <w:p>

</xml_diff>

<commit_message>
Création du deuxième algorithme
Le deuxième algorithme utilise une boucle for afin d'effectuer la recherche. Il est plus lent que le premier en comparaison.
</commit_message>
<xml_diff>
--- a/pdf/Fiche_investigation_fonctionnalité.docx
+++ b/pdf/Fiche_investigation_fonctionnalité.docx
@@ -8,6 +8,8 @@
         <w:ind w:left="103"/>
         <w:jc w:val="center"/>
       </w:pPr>
+      <w:bookmarkStart w:id="0" w:name="_Hlk91681750"/>
+      <w:bookmarkEnd w:id="0"/>
       <w:r>
         <w:rPr>
           <w:rFonts w:ascii="Arial" w:eastAsia="Arial" w:hAnsi="Arial" w:cs="Arial"/>
@@ -231,7 +233,7 @@
                 <w:b/>
                 <w:sz w:val="20"/>
               </w:rPr>
-              <w:t>Création et utilisation d’un tableau</w:t>
+              <w:t>Création et utilisation d’un</w:t>
             </w:r>
             <w:r>
               <w:rPr>
@@ -239,7 +241,35 @@
                 <w:b/>
                 <w:sz w:val="20"/>
               </w:rPr>
-              <w:t xml:space="preserve">  </w:t>
+              <w:t xml:space="preserve">e boucle </w:t>
+            </w:r>
+            <w:r>
+              <w:rPr>
+                <w:rFonts w:ascii="Arial" w:eastAsia="Arial" w:hAnsi="Arial" w:cs="Arial"/>
+                <w:b/>
+                <w:i/>
+                <w:iCs/>
+                <w:sz w:val="20"/>
+              </w:rPr>
+              <w:t>for</w:t>
+            </w:r>
+            <w:r>
+              <w:rPr>
+                <w:rFonts w:ascii="Arial" w:eastAsia="Arial" w:hAnsi="Arial" w:cs="Arial"/>
+                <w:b/>
+                <w:i/>
+                <w:iCs/>
+                <w:sz w:val="20"/>
+              </w:rPr>
+              <w:t xml:space="preserve"> </w:t>
+            </w:r>
+            <w:r>
+              <w:rPr>
+                <w:rFonts w:ascii="Arial" w:eastAsia="Arial" w:hAnsi="Arial" w:cs="Arial"/>
+                <w:b/>
+                <w:sz w:val="20"/>
+              </w:rPr>
+              <w:t>pour trier les éléments du tableau des recettes</w:t>
             </w:r>
           </w:p>
           <w:p>
@@ -255,7 +285,35 @@
                 <w:rFonts w:ascii="Arial" w:eastAsia="Arial" w:hAnsi="Arial" w:cs="Arial"/>
                 <w:sz w:val="20"/>
               </w:rPr>
-              <w:t>utilisons un tableau afin de trouver les éléments correspondant aux termes de la recherche. Le tableau contient toutes les recettes du site et lorsqu’un mot clé est entré dans la barre de recherche, l’algorithme va parcourir tous les éléments du tableau et retourner ceux contenant le mot clé dans un nouveau tableau résultat. Si aucun résultat n’est retourné, on peut afficher un message d’erreur</w:t>
+              <w:t>utilisons un</w:t>
+            </w:r>
+            <w:r>
+              <w:rPr>
+                <w:rFonts w:ascii="Arial" w:eastAsia="Arial" w:hAnsi="Arial" w:cs="Arial"/>
+                <w:sz w:val="20"/>
+              </w:rPr>
+              <w:t>e boucle for afin de trouver les éléments du</w:t>
+            </w:r>
+            <w:r>
+              <w:rPr>
+                <w:rFonts w:ascii="Arial" w:eastAsia="Arial" w:hAnsi="Arial" w:cs="Arial"/>
+                <w:sz w:val="20"/>
+              </w:rPr>
+              <w:t xml:space="preserve"> tableau correspondant aux termes de la recherche. Le tableau</w:t>
+            </w:r>
+            <w:r>
+              <w:rPr>
+                <w:rFonts w:ascii="Arial" w:eastAsia="Arial" w:hAnsi="Arial" w:cs="Arial"/>
+                <w:sz w:val="20"/>
+              </w:rPr>
+              <w:t xml:space="preserve"> des recettes</w:t>
+            </w:r>
+            <w:r>
+              <w:rPr>
+                <w:rFonts w:ascii="Arial" w:eastAsia="Arial" w:hAnsi="Arial" w:cs="Arial"/>
+                <w:sz w:val="20"/>
+              </w:rPr>
+              <w:t xml:space="preserve"> contient toutes les recettes du site et lorsqu’un mot clé est entré dans la barre de recherche, l’algorithme va parcourir tous les éléments du tableau et retourner ceux contenant le mot clé dans un nouveau tableau résultat. Si aucun résultat n’est retourné, on peut afficher un message d’erreur</w:t>
             </w:r>
             <w:r>
               <w:rPr>
@@ -298,6 +356,10 @@
           <w:p>
             <w:pPr>
               <w:spacing w:after="118"/>
+              <w:rPr>
+                <w:rFonts w:ascii="Arial" w:eastAsia="Arial" w:hAnsi="Arial" w:cs="Arial"/>
+                <w:sz w:val="20"/>
+              </w:rPr>
             </w:pPr>
             <w:r>
               <w:rPr>
@@ -340,6 +402,60 @@
                 <w:sz w:val="20"/>
               </w:rPr>
               <w:t xml:space="preserve"> </w:t>
+            </w:r>
+          </w:p>
+          <w:p>
+            <w:pPr>
+              <w:spacing w:after="118"/>
+            </w:pPr>
+            <w:r>
+              <w:rPr>
+                <w:sz w:val="20"/>
+              </w:rPr>
+              <w:t>​</w:t>
+            </w:r>
+            <w:r>
+              <w:rPr>
+                <w:sz w:val="20"/>
+              </w:rPr>
+              <w:t xml:space="preserve">    </w:t>
+            </w:r>
+            <w:r>
+              <w:rPr>
+                <w:rFonts w:ascii="MS Gothic" w:eastAsia="MS Gothic" w:hAnsi="MS Gothic" w:cs="MS Gothic"/>
+                <w:sz w:val="20"/>
+              </w:rPr>
+              <w:t>⊕</w:t>
+            </w:r>
+            <w:r>
+              <w:rPr>
+                <w:rFonts w:ascii="MS Gothic" w:eastAsia="MS Gothic" w:hAnsi="MS Gothic" w:cs="MS Gothic"/>
+                <w:sz w:val="20"/>
+              </w:rPr>
+              <w:t xml:space="preserve"> </w:t>
+            </w:r>
+            <w:r>
+              <w:rPr>
+                <w:rFonts w:ascii="Arial" w:eastAsia="Arial" w:hAnsi="Arial" w:cs="Arial"/>
+                <w:sz w:val="20"/>
+              </w:rPr>
+              <w:t xml:space="preserve">Utilisation d’une boucle </w:t>
+            </w:r>
+            <w:r>
+              <w:rPr>
+                <w:rFonts w:ascii="Arial" w:eastAsia="Arial" w:hAnsi="Arial" w:cs="Arial"/>
+                <w:i/>
+                <w:iCs/>
+                <w:sz w:val="20"/>
+              </w:rPr>
+              <w:t>for</w:t>
+            </w:r>
+            <w:r>
+              <w:rPr>
+                <w:rFonts w:ascii="Arial" w:eastAsia="Arial" w:hAnsi="Arial" w:cs="Arial"/>
+                <w:sz w:val="20"/>
+              </w:rPr>
+              <w:t xml:space="preserve"> simple d’utilisation et pouvant être modifiée facilement selon les besoins</w:t>
             </w:r>
           </w:p>
         </w:tc>
@@ -394,44 +510,23 @@
                 <w:rFonts w:ascii="Arial" w:eastAsia="Arial" w:hAnsi="Arial" w:cs="Arial"/>
                 <w:sz w:val="20"/>
               </w:rPr>
-              <w:t>Les erreurs de frappe lors de la recherche ne permettront pas de retourner de résultats</w:t>
-            </w:r>
-            <w:r>
-              <w:rPr>
-                <w:rFonts w:ascii="Arial" w:eastAsia="Arial" w:hAnsi="Arial" w:cs="Arial"/>
-                <w:sz w:val="20"/>
-              </w:rPr>
-              <w:t xml:space="preserve"> </w:t>
-            </w:r>
-          </w:p>
-          <w:p>
-            <w:r>
-              <w:rPr>
-                <w:rFonts w:ascii="Arial" w:eastAsia="Arial" w:hAnsi="Arial" w:cs="Arial"/>
-                <w:sz w:val="20"/>
-              </w:rPr>
-              <w:t xml:space="preserve">    </w:t>
-            </w:r>
-            <w:r>
-              <w:rPr>
-                <w:rFonts w:ascii="MS Gothic" w:eastAsia="MS Gothic" w:hAnsi="MS Gothic" w:cs="MS Gothic"/>
-                <w:sz w:val="20"/>
-              </w:rPr>
-              <w:t>⊖</w:t>
-            </w:r>
-            <w:r>
-              <w:rPr>
-                <w:rFonts w:ascii="Arial" w:eastAsia="Arial" w:hAnsi="Arial" w:cs="Arial"/>
-                <w:sz w:val="20"/>
-              </w:rPr>
-              <w:t xml:space="preserve"> </w:t>
-            </w:r>
-            <w:r>
-              <w:rPr>
-                <w:rFonts w:ascii="Arial" w:eastAsia="Arial" w:hAnsi="Arial" w:cs="Arial"/>
-                <w:sz w:val="20"/>
-              </w:rPr>
-              <w:t>L’algorithme parcourt toutes les données du site, peut s’avérer long.</w:t>
+              <w:t xml:space="preserve">L’utilisation d’une boucle </w:t>
+            </w:r>
+            <w:r>
+              <w:rPr>
+                <w:rFonts w:ascii="Arial" w:eastAsia="Arial" w:hAnsi="Arial" w:cs="Arial"/>
+                <w:i/>
+                <w:iCs/>
+                <w:sz w:val="20"/>
+              </w:rPr>
+              <w:t>for</w:t>
+            </w:r>
+            <w:r>
+              <w:rPr>
+                <w:rFonts w:ascii="Arial" w:eastAsia="Arial" w:hAnsi="Arial" w:cs="Arial"/>
+                <w:sz w:val="20"/>
+              </w:rPr>
+              <w:t xml:space="preserve"> peut être plus longue que l’utilisation de fonctions spécialisées pour le tri.</w:t>
             </w:r>
             <w:r>
               <w:rPr>
@@ -482,15 +577,7 @@
                 <w:bCs/>
                 <w:sz w:val="20"/>
               </w:rPr>
-              <w:t xml:space="preserve"> de recherche, filtres</w:t>
-            </w:r>
-            <w:r>
-              <w:rPr>
-                <w:rFonts w:ascii="Arial" w:eastAsia="Arial" w:hAnsi="Arial" w:cs="Arial"/>
-                <w:b/>
-                <w:sz w:val="20"/>
-              </w:rPr>
-              <w:t xml:space="preserve"> </w:t>
+              <w:t xml:space="preserve"> de recherche</w:t>
             </w:r>
           </w:p>
         </w:tc>
@@ -548,7 +635,33 @@
                 <w:b/>
                 <w:sz w:val="20"/>
               </w:rPr>
-              <w:t xml:space="preserve">Option 2 : Approche “Email First’ et usage de Google Identity Toolkit </w:t>
+              <w:t xml:space="preserve">Option 2 : </w:t>
+            </w:r>
+            <w:r>
+              <w:rPr>
+                <w:rFonts w:ascii="Arial" w:eastAsia="Arial" w:hAnsi="Arial" w:cs="Arial"/>
+                <w:b/>
+                <w:sz w:val="20"/>
+              </w:rPr>
+              <w:t xml:space="preserve">Utilisation de la fonction d’objet </w:t>
+            </w:r>
+            <w:proofErr w:type="spellStart"/>
+            <w:r>
+              <w:rPr>
+                <w:rFonts w:ascii="Arial" w:eastAsia="Arial" w:hAnsi="Arial" w:cs="Arial"/>
+                <w:b/>
+                <w:sz w:val="20"/>
+              </w:rPr>
+              <w:t>Array.filter</w:t>
+            </w:r>
+            <w:proofErr w:type="spellEnd"/>
+            <w:r>
+              <w:rPr>
+                <w:rFonts w:ascii="Arial" w:eastAsia="Arial" w:hAnsi="Arial" w:cs="Arial"/>
+                <w:b/>
+                <w:sz w:val="20"/>
+              </w:rPr>
+              <w:t>()</w:t>
             </w:r>
           </w:p>
           <w:p>
@@ -557,19 +670,60 @@
                 <w:rFonts w:ascii="Arial" w:eastAsia="Arial" w:hAnsi="Arial" w:cs="Arial"/>
                 <w:sz w:val="20"/>
               </w:rPr>
-              <w:t xml:space="preserve">Dans cette option, on demande dans un premier temps à l'utilisateur d’entrer son e-mail. Ceci nous permet de proposer </w:t>
-            </w:r>
-          </w:p>
-          <w:p>
-            <w:pPr>
-              <w:ind w:right="45"/>
-            </w:pPr>
-            <w:r>
-              <w:rPr>
-                <w:rFonts w:ascii="Arial" w:eastAsia="Arial" w:hAnsi="Arial" w:cs="Arial"/>
-                <w:sz w:val="20"/>
-              </w:rPr>
-              <w:t xml:space="preserve">à l'utilisateur l’interface qui lui convient. De plus, en proposant la connexion sociale (Google, Facebook, etc.) l’utilisateur n’a potentiellement plus besoin de remplir de formulaire (seulement si c’est sa préférence) </w:t>
+              <w:t xml:space="preserve">Dans cette option, on </w:t>
+            </w:r>
+            <w:r>
+              <w:rPr>
+                <w:rFonts w:ascii="Arial" w:eastAsia="Arial" w:hAnsi="Arial" w:cs="Arial"/>
+                <w:sz w:val="20"/>
+              </w:rPr>
+              <w:t xml:space="preserve">utilise la fonction </w:t>
+            </w:r>
+            <w:proofErr w:type="spellStart"/>
+            <w:r>
+              <w:rPr>
+                <w:rFonts w:ascii="Arial" w:eastAsia="Arial" w:hAnsi="Arial" w:cs="Arial"/>
+                <w:sz w:val="20"/>
+              </w:rPr>
+              <w:t>filter</w:t>
+            </w:r>
+            <w:proofErr w:type="spellEnd"/>
+            <w:r>
+              <w:rPr>
+                <w:rFonts w:ascii="Arial" w:eastAsia="Arial" w:hAnsi="Arial" w:cs="Arial"/>
+                <w:sz w:val="20"/>
+              </w:rPr>
+              <w:t xml:space="preserve">() permettant de retourner </w:t>
+            </w:r>
+            <w:r>
+              <w:rPr>
+                <w:rFonts w:ascii="Arial" w:eastAsia="Arial" w:hAnsi="Arial" w:cs="Arial"/>
+                <w:sz w:val="20"/>
+              </w:rPr>
+              <w:t xml:space="preserve">seulement les résultats correspondant à la recherche (qui remplissent la condition validée par la fonction </w:t>
+            </w:r>
+            <w:r>
+              <w:rPr>
+                <w:rFonts w:ascii="Arial" w:eastAsia="Arial" w:hAnsi="Arial" w:cs="Arial"/>
+                <w:i/>
+                <w:iCs/>
+                <w:sz w:val="20"/>
+              </w:rPr>
+              <w:t>callback</w:t>
+            </w:r>
+            <w:r>
+              <w:rPr>
+                <w:rFonts w:ascii="Arial" w:eastAsia="Arial" w:hAnsi="Arial" w:cs="Arial"/>
+                <w:sz w:val="20"/>
+              </w:rPr>
+              <w:t xml:space="preserve">. </w:t>
+            </w:r>
+            <w:r>
+              <w:rPr>
+                <w:rFonts w:ascii="Arial" w:eastAsia="Arial" w:hAnsi="Arial" w:cs="Arial"/>
+                <w:sz w:val="20"/>
+              </w:rPr>
+              <w:t xml:space="preserve"> </w:t>
             </w:r>
           </w:p>
         </w:tc>
@@ -632,13 +786,24 @@
                 <w:rFonts w:ascii="Arial" w:eastAsia="Arial" w:hAnsi="Arial" w:cs="Arial"/>
                 <w:sz w:val="20"/>
               </w:rPr>
-              <w:t xml:space="preserve"> Page personnalisée selon le besoin </w:t>
+              <w:t xml:space="preserve"> </w:t>
+            </w:r>
+            <w:r>
+              <w:rPr>
+                <w:rFonts w:ascii="Arial" w:eastAsia="Arial" w:hAnsi="Arial" w:cs="Arial"/>
+                <w:sz w:val="20"/>
+              </w:rPr>
+              <w:t>Fonction spécialisée dans le tri.</w:t>
             </w:r>
           </w:p>
           <w:p>
             <w:pPr>
               <w:spacing w:line="303" w:lineRule="auto"/>
               <w:ind w:right="300"/>
+              <w:rPr>
+                <w:rFonts w:ascii="Arial" w:eastAsia="Arial" w:hAnsi="Arial" w:cs="Arial"/>
+                <w:sz w:val="20"/>
+              </w:rPr>
             </w:pPr>
             <w:r>
               <w:rPr>
@@ -659,7 +824,7 @@
               <w:rPr>
                 <w:sz w:val="20"/>
               </w:rPr>
-              <w:t xml:space="preserve">​ </w:t>
+              <w:t>​</w:t>
             </w:r>
             <w:r>
               <w:rPr>
@@ -680,8 +845,25 @@
                 <w:rFonts w:ascii="Arial" w:eastAsia="Arial" w:hAnsi="Arial" w:cs="Arial"/>
                 <w:sz w:val="20"/>
               </w:rPr>
-              <w:t xml:space="preserve"> Possibilité de maintenir la connexion via un cookie    </w:t>
-            </w:r>
+              <w:t xml:space="preserve"> </w:t>
+            </w:r>
+            <w:r>
+              <w:rPr>
+                <w:rFonts w:ascii="Arial" w:eastAsia="Arial" w:hAnsi="Arial" w:cs="Arial"/>
+                <w:sz w:val="20"/>
+              </w:rPr>
+              <w:t>Performances supérieures à une boucle for.</w:t>
+            </w:r>
+          </w:p>
+          <w:p>
+            <w:pPr>
+              <w:spacing w:line="303" w:lineRule="auto"/>
+              <w:ind w:right="300"/>
+              <w:rPr>
+                <w:rFonts w:ascii="Arial" w:eastAsia="Arial" w:hAnsi="Arial" w:cs="Arial"/>
+                <w:sz w:val="20"/>
+              </w:rPr>
+            </w:pPr>
             <w:r>
               <w:rPr>
                 <w:rFonts w:ascii="MS Gothic" w:eastAsia="MS Gothic" w:hAnsi="MS Gothic" w:cs="MS Gothic"/>
@@ -694,14 +876,7 @@
                 <w:rFonts w:ascii="Arial" w:eastAsia="Arial" w:hAnsi="Arial" w:cs="Arial"/>
                 <w:sz w:val="20"/>
               </w:rPr>
-              <w:t xml:space="preserve"> Si authentification sociale pas de besoin de mail de confirmation </w:t>
-            </w:r>
-            <w:r>
-              <w:rPr>
-                <w:rFonts w:ascii="Arial" w:eastAsia="Arial" w:hAnsi="Arial" w:cs="Arial"/>
-                <w:sz w:val="20"/>
-              </w:rPr>
-              <w:t>&lt;</w:t>
+              <w:t xml:space="preserve"> Retourne directement les éléments correspondant à la recherche</w:t>
             </w:r>
           </w:p>
           <w:p>
@@ -713,35 +888,7 @@
                 <w:rFonts w:ascii="Arial" w:eastAsia="Arial" w:hAnsi="Arial" w:cs="Arial"/>
                 <w:sz w:val="20"/>
               </w:rPr>
-              <w:t xml:space="preserve">   </w:t>
-            </w:r>
-            <w:r>
-              <w:rPr>
-                <w:rFonts w:ascii="MS Gothic" w:eastAsia="MS Gothic" w:hAnsi="MS Gothic" w:cs="MS Gothic"/>
-                <w:sz w:val="20"/>
-              </w:rPr>
-              <w:t>⊕</w:t>
-            </w:r>
-            <w:r>
-              <w:rPr>
-                <w:rFonts w:ascii="Arial" w:eastAsia="Arial" w:hAnsi="Arial" w:cs="Arial"/>
-                <w:sz w:val="20"/>
-              </w:rPr>
-              <w:t xml:space="preserve"> Accès au formulaire si c’est préféré par l’utilisateur    </w:t>
-            </w:r>
-            <w:r>
-              <w:rPr>
-                <w:rFonts w:ascii="MS Gothic" w:eastAsia="MS Gothic" w:hAnsi="MS Gothic" w:cs="MS Gothic"/>
-                <w:sz w:val="20"/>
-              </w:rPr>
-              <w:t>⊕</w:t>
-            </w:r>
-            <w:r>
-              <w:rPr>
-                <w:rFonts w:ascii="Arial" w:eastAsia="Arial" w:hAnsi="Arial" w:cs="Arial"/>
-                <w:sz w:val="20"/>
-              </w:rPr>
-              <w:t xml:space="preserve"> Processus rapide et sécurisé utilisé sur de nombreux        sites </w:t>
+              <w:t xml:space="preserve"> </w:t>
             </w:r>
           </w:p>
         </w:tc>
@@ -791,7 +938,21 @@
                 <w:rFonts w:ascii="Arial" w:eastAsia="Arial" w:hAnsi="Arial" w:cs="Arial"/>
                 <w:sz w:val="20"/>
               </w:rPr>
-              <w:t xml:space="preserve"> S’assurer périodiquement du bon fonctionnement de         la liaison avec les réseaux sociaux </w:t>
+              <w:t xml:space="preserve"> </w:t>
+            </w:r>
+            <w:r>
+              <w:rPr>
+                <w:rFonts w:ascii="Arial" w:eastAsia="Arial" w:hAnsi="Arial" w:cs="Arial"/>
+                <w:sz w:val="20"/>
+              </w:rPr>
+              <w:t>Moins de transparence sur son fonctionnement</w:t>
+            </w:r>
+            <w:r>
+              <w:rPr>
+                <w:rFonts w:ascii="Arial" w:eastAsia="Arial" w:hAnsi="Arial" w:cs="Arial"/>
+                <w:sz w:val="20"/>
+              </w:rPr>
+              <w:t xml:space="preserve"> </w:t>
             </w:r>
           </w:p>
           <w:p>
@@ -823,34 +984,29 @@
             <w:vAlign w:val="center"/>
           </w:tcPr>
           <w:p>
-            <w:pPr>
-              <w:spacing w:line="251" w:lineRule="auto"/>
-              <w:ind w:right="4734"/>
-            </w:pPr>
             <w:r>
               <w:rPr>
                 <w:rFonts w:ascii="Arial" w:eastAsia="Arial" w:hAnsi="Arial" w:cs="Arial"/>
                 <w:b/>
                 <w:sz w:val="20"/>
               </w:rPr>
-              <w:t xml:space="preserve">Nombre de champs minimum à remplir à l’inscription: 1 </w:t>
-            </w:r>
-            <w:r>
-              <w:rPr>
-                <w:rFonts w:ascii="Arial" w:eastAsia="Arial" w:hAnsi="Arial" w:cs="Arial"/>
-                <w:sz w:val="20"/>
-              </w:rPr>
-              <w:t xml:space="preserve">e-mail  </w:t>
-            </w:r>
-          </w:p>
-          <w:p>
-            <w:r>
-              <w:rPr>
-                <w:rFonts w:ascii="Arial" w:eastAsia="Arial" w:hAnsi="Arial" w:cs="Arial"/>
-                <w:b/>
-                <w:sz w:val="20"/>
-              </w:rPr>
-              <w:t xml:space="preserve">Nombre de champs minimum à remplir durant le login: 1 </w:t>
+              <w:t xml:space="preserve">Champs à utiliser : </w:t>
+            </w:r>
+            <w:r>
+              <w:rPr>
+                <w:rFonts w:ascii="Arial" w:eastAsia="Arial" w:hAnsi="Arial" w:cs="Arial"/>
+                <w:bCs/>
+                <w:sz w:val="20"/>
+              </w:rPr>
+              <w:t>Barre</w:t>
+            </w:r>
+            <w:r>
+              <w:rPr>
+                <w:rFonts w:ascii="Arial" w:eastAsia="Arial" w:hAnsi="Arial" w:cs="Arial"/>
+                <w:bCs/>
+                <w:sz w:val="20"/>
+              </w:rPr>
+              <w:t xml:space="preserve"> de recherche</w:t>
             </w:r>
           </w:p>
         </w:tc>
@@ -905,7 +1061,55 @@
           <w:rFonts w:ascii="Arial" w:eastAsia="Arial" w:hAnsi="Arial" w:cs="Arial"/>
           <w:sz w:val="20"/>
         </w:rPr>
-        <w:t xml:space="preserve">Nous avons donc retenu l'approche “Email First” avec usage de Google Identity Toolkit. La raison est que le flow de login et d’inscription sont plus naturels, n’obligeant l’utilisateur qu’à entrer son e-mail. Le reste des choix ne dépendent que de lui. Il pourra choisir entre une authentification rapide par provider tier, ou une plus complète via notre formulaire.  </w:t>
+        <w:t xml:space="preserve">Nous avons donc retenu l'approche </w:t>
+      </w:r>
+      <w:r>
+        <w:rPr>
+          <w:rFonts w:ascii="Arial" w:eastAsia="Arial" w:hAnsi="Arial" w:cs="Arial"/>
+          <w:sz w:val="20"/>
+        </w:rPr>
+        <w:t xml:space="preserve">utilisant la fonction </w:t>
+      </w:r>
+      <w:proofErr w:type="spellStart"/>
+      <w:r>
+        <w:rPr>
+          <w:rFonts w:ascii="Arial" w:eastAsia="Arial" w:hAnsi="Arial" w:cs="Arial"/>
+          <w:sz w:val="20"/>
+        </w:rPr>
+        <w:t>array.filter</w:t>
+      </w:r>
+      <w:proofErr w:type="spellEnd"/>
+      <w:r>
+        <w:rPr>
+          <w:rFonts w:ascii="Arial" w:eastAsia="Arial" w:hAnsi="Arial" w:cs="Arial"/>
+          <w:sz w:val="20"/>
+        </w:rPr>
+        <w:t xml:space="preserve">(), celle-ci étant bien plus rapide que la méthode utilisant la boucle </w:t>
+      </w:r>
+      <w:r>
+        <w:rPr>
+          <w:rFonts w:ascii="Arial" w:eastAsia="Arial" w:hAnsi="Arial" w:cs="Arial"/>
+          <w:i/>
+          <w:iCs/>
+          <w:sz w:val="20"/>
+        </w:rPr>
+        <w:t>for</w:t>
+      </w:r>
+      <w:r>
+        <w:rPr>
+          <w:rFonts w:ascii="Arial" w:eastAsia="Arial" w:hAnsi="Arial" w:cs="Arial"/>
+          <w:i/>
+          <w:iCs/>
+          <w:sz w:val="20"/>
+        </w:rPr>
+        <w:t xml:space="preserve"> </w:t>
+      </w:r>
+      <w:r>
+        <w:rPr>
+          <w:rFonts w:ascii="Arial" w:eastAsia="Arial" w:hAnsi="Arial" w:cs="Arial"/>
+          <w:sz w:val="20"/>
+        </w:rPr>
+        <w:t>(en moyenne, le temps d’exécution est environ 2 à 3 fois moins long)</w:t>
       </w:r>
     </w:p>
     <w:p>
@@ -981,10 +1185,243 @@
         </w:rPr>
         <w:lastRenderedPageBreak/>
         <w:drawing>
-          <wp:inline distT="0" distB="0" distL="0" distR="0" wp14:anchorId="56D783AB" wp14:editId="3620751E">
-            <wp:extent cx="5092700" cy="7692701"/>
-            <wp:effectExtent l="0" t="0" r="0" b="3810"/>
+          <wp:inline distT="0" distB="0" distL="0" distR="0" wp14:anchorId="56D783AB" wp14:editId="3AB778F3">
+            <wp:extent cx="5096510" cy="6222670"/>
+            <wp:effectExtent l="0" t="0" r="8890" b="6985"/>
             <wp:docPr id="3" name="Image 3"/>
+            <wp:cNvGraphicFramePr>
+              <a:graphicFrameLocks xmlns:a="http://schemas.openxmlformats.org/drawingml/2006/main" noChangeAspect="1"/>
+            </wp:cNvGraphicFramePr>
+            <a:graphic xmlns:a="http://schemas.openxmlformats.org/drawingml/2006/main">
+              <a:graphicData uri="http://schemas.openxmlformats.org/drawingml/2006/picture">
+                <pic:pic xmlns:pic="http://schemas.openxmlformats.org/drawingml/2006/picture">
+                  <pic:nvPicPr>
+                    <pic:cNvPr id="3" name="Image 3"/>
+                    <pic:cNvPicPr>
+                      <a:picLocks noChangeAspect="1" noChangeArrowheads="1"/>
+                    </pic:cNvPicPr>
+                  </pic:nvPicPr>
+                  <pic:blipFill rotWithShape="1">
+                    <a:blip r:embed="rId6">
+                      <a:extLst>
+                        <a:ext uri="{28A0092B-C50C-407E-A947-70E740481C1C}">
+                          <a14:useLocalDpi xmlns:a14="http://schemas.microsoft.com/office/drawing/2010/main" val="0"/>
+                        </a:ext>
+                      </a:extLst>
+                    </a:blip>
+                    <a:srcRect b="10296"/>
+                    <a:stretch/>
+                  </pic:blipFill>
+                  <pic:spPr bwMode="auto">
+                    <a:xfrm>
+                      <a:off x="0" y="0"/>
+                      <a:ext cx="5096958" cy="6223217"/>
+                    </a:xfrm>
+                    <a:prstGeom prst="rect">
+                      <a:avLst/>
+                    </a:prstGeom>
+                    <a:noFill/>
+                    <a:ln>
+                      <a:noFill/>
+                    </a:ln>
+                    <a:extLst>
+                      <a:ext uri="{53640926-AAD7-44D8-BBD7-CCE9431645EC}">
+                        <a14:shadowObscured xmlns:a14="http://schemas.microsoft.com/office/drawing/2010/main"/>
+                      </a:ext>
+                    </a:extLst>
+                  </pic:spPr>
+                </pic:pic>
+              </a:graphicData>
+            </a:graphic>
+          </wp:inline>
+        </w:drawing>
+      </w:r>
+      <w:r>
+        <w:rPr>
+          <w:rFonts w:ascii="Arial" w:eastAsia="Arial" w:hAnsi="Arial" w:cs="Arial"/>
+          <w:b/>
+          <w:sz w:val="36"/>
+        </w:rPr>
+        <w:t xml:space="preserve"> </w:t>
+      </w:r>
+    </w:p>
+    <w:p>
+      <w:pPr>
+        <w:tabs>
+          <w:tab w:val="center" w:pos="5385"/>
+          <w:tab w:val="center" w:pos="9493"/>
+        </w:tabs>
+        <w:spacing w:after="0"/>
+      </w:pPr>
+      <w:r>
+        <w:tab/>
+      </w:r>
+      <w:r>
+        <w:rPr>
+          <w:rFonts w:ascii="Arial" w:eastAsia="Arial" w:hAnsi="Arial" w:cs="Arial"/>
+          <w:b/>
+          <w:sz w:val="20"/>
+        </w:rPr>
+        <w:t xml:space="preserve">Figure 1 - </w:t>
+      </w:r>
+      <w:r>
+        <w:rPr>
+          <w:rFonts w:ascii="Arial" w:eastAsia="Arial" w:hAnsi="Arial" w:cs="Arial"/>
+          <w:b/>
+          <w:sz w:val="20"/>
+        </w:rPr>
+        <w:t>Diagramme de la fonction de recherche utilisant une boucle for</w:t>
+      </w:r>
+      <w:r>
+        <w:rPr>
+          <w:rFonts w:ascii="Arial" w:eastAsia="Arial" w:hAnsi="Arial" w:cs="Arial"/>
+          <w:b/>
+          <w:sz w:val="20"/>
+        </w:rPr>
+        <w:tab/>
+        <w:t xml:space="preserve"> </w:t>
+      </w:r>
+    </w:p>
+    <w:p>
+      <w:pPr>
+        <w:spacing w:after="92"/>
+        <w:ind w:right="501"/>
+        <w:jc w:val="right"/>
+      </w:pPr>
+      <w:r>
+        <w:rPr>
+          <w:rFonts w:ascii="Arial" w:eastAsia="Arial" w:hAnsi="Arial" w:cs="Arial"/>
+          <w:b/>
+          <w:sz w:val="20"/>
+        </w:rPr>
+        <w:t xml:space="preserve"> </w:t>
+      </w:r>
+    </w:p>
+    <w:p>
+      <w:pPr>
+        <w:spacing w:after="0"/>
+        <w:ind w:left="2132"/>
+        <w:rPr>
+          <w:rFonts w:ascii="Arial" w:eastAsia="Arial" w:hAnsi="Arial" w:cs="Arial"/>
+          <w:b/>
+          <w:sz w:val="20"/>
+        </w:rPr>
+      </w:pPr>
+      <w:r>
+        <w:rPr>
+          <w:rFonts w:ascii="Arial" w:eastAsia="Arial" w:hAnsi="Arial" w:cs="Arial"/>
+          <w:b/>
+          <w:noProof/>
+          <w:sz w:val="20"/>
+        </w:rPr>
+        <w:lastRenderedPageBreak/>
+        <mc:AlternateContent>
+          <mc:Choice Requires="wps">
+            <w:drawing>
+              <wp:anchor distT="0" distB="0" distL="114300" distR="114300" simplePos="0" relativeHeight="251659264" behindDoc="0" locked="0" layoutInCell="1" allowOverlap="1" wp14:anchorId="3BECC5C2" wp14:editId="3059B8F8">
+                <wp:simplePos x="0" y="0"/>
+                <wp:positionH relativeFrom="column">
+                  <wp:posOffset>2412415</wp:posOffset>
+                </wp:positionH>
+                <wp:positionV relativeFrom="paragraph">
+                  <wp:posOffset>5443179</wp:posOffset>
+                </wp:positionV>
+                <wp:extent cx="914400" cy="914400"/>
+                <wp:effectExtent l="0" t="0" r="0" b="0"/>
+                <wp:wrapNone/>
+                <wp:docPr id="6" name="Zone de texte 6"/>
+                <wp:cNvGraphicFramePr/>
+                <a:graphic xmlns:a="http://schemas.openxmlformats.org/drawingml/2006/main">
+                  <a:graphicData uri="http://schemas.microsoft.com/office/word/2010/wordprocessingShape">
+                    <wps:wsp>
+                      <wps:cNvSpPr txBox="1"/>
+                      <wps:spPr>
+                        <a:xfrm>
+                          <a:off x="0" y="0"/>
+                          <a:ext cx="914400" cy="914400"/>
+                        </a:xfrm>
+                        <a:prstGeom prst="rect">
+                          <a:avLst/>
+                        </a:prstGeom>
+                        <a:noFill/>
+                        <a:ln w="6350">
+                          <a:noFill/>
+                        </a:ln>
+                      </wps:spPr>
+                      <wps:txbx>
+                        <w:txbxContent>
+                          <w:p>
+                            <w:pPr>
+                              <w:rPr>
+                                <w:sz w:val="32"/>
+                                <w:szCs w:val="32"/>
+                              </w:rPr>
+                            </w:pPr>
+                            <w:r>
+                              <w:rPr>
+                                <w:sz w:val="32"/>
+                                <w:szCs w:val="32"/>
+                              </w:rPr>
+                              <w:t>Non</w:t>
+                            </w:r>
+                          </w:p>
+                        </w:txbxContent>
+                      </wps:txbx>
+                      <wps:bodyPr rot="0" spcFirstLastPara="0" vertOverflow="overflow" horzOverflow="overflow" vert="horz" wrap="none" lIns="91440" tIns="45720" rIns="91440" bIns="45720" numCol="1" spcCol="0" rtlCol="0" fromWordArt="0" anchor="t" anchorCtr="0" forceAA="0" compatLnSpc="1">
+                        <a:prstTxWarp prst="textNoShape">
+                          <a:avLst/>
+                        </a:prstTxWarp>
+                        <a:noAutofit/>
+                      </wps:bodyPr>
+                    </wps:wsp>
+                  </a:graphicData>
+                </a:graphic>
+              </wp:anchor>
+            </w:drawing>
+          </mc:Choice>
+          <mc:Fallback>
+            <w:pict>
+              <v:shapetype w14:anchorId="3BECC5C2" id="_x0000_t202" coordsize="21600,21600" o:spt="202" path="m,l,21600r21600,l21600,xe">
+                <v:stroke joinstyle="miter"/>
+                <v:path gradientshapeok="t" o:connecttype="rect"/>
+              </v:shapetype>
+              <v:shape id="Zone de texte 6" o:spid="_x0000_s1026" type="#_x0000_t202" style="position:absolute;left:0;text-align:left;margin-left:189.95pt;margin-top:428.6pt;width:1in;height:1in;z-index:251659264;visibility:visible;mso-wrap-style:none;mso-wrap-distance-left:9pt;mso-wrap-distance-top:0;mso-wrap-distance-right:9pt;mso-wrap-distance-bottom:0;mso-position-horizontal:absolute;mso-position-horizontal-relative:text;mso-position-vertical:absolute;mso-position-vertical-relative:text;v-text-anchor:top" o:gfxdata="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" filled="f" stroked="f" strokeweight=".5pt">
+                <v:textbox>
+                  <w:txbxContent>
+                    <w:p>
+                      <w:pPr>
+                        <w:rPr>
+                          <w:sz w:val="32"/>
+                          <w:szCs w:val="32"/>
+                        </w:rPr>
+                      </w:pPr>
+                      <w:r>
+                        <w:rPr>
+                          <w:sz w:val="32"/>
+                          <w:szCs w:val="32"/>
+                        </w:rPr>
+                        <w:t>Non</w:t>
+                      </w:r>
+                    </w:p>
+                  </w:txbxContent>
+                </v:textbox>
+              </v:shape>
+            </w:pict>
+          </mc:Fallback>
+        </mc:AlternateContent>
+      </w:r>
+      <w:r>
+        <w:rPr>
+          <w:rFonts w:ascii="Arial" w:eastAsia="Arial" w:hAnsi="Arial" w:cs="Arial"/>
+          <w:b/>
+          <w:noProof/>
+          <w:sz w:val="20"/>
+        </w:rPr>
+        <w:drawing>
+          <wp:inline distT="0" distB="0" distL="0" distR="0" wp14:anchorId="3990CC4B" wp14:editId="75E6F99F">
+            <wp:extent cx="4678878" cy="6788248"/>
+            <wp:effectExtent l="0" t="0" r="7620" b="0"/>
+            <wp:docPr id="5" name="Image 5"/>
             <wp:cNvGraphicFramePr>
               <a:graphicFrameLocks xmlns:a="http://schemas.openxmlformats.org/drawingml/2006/main" noChangeAspect="1"/>
             </wp:cNvGraphicFramePr>
@@ -998,7 +1435,7 @@
                     </pic:cNvPicPr>
                   </pic:nvPicPr>
                   <pic:blipFill>
-                    <a:blip r:embed="rId6">
+                    <a:blip r:embed="rId7">
                       <a:extLst>
                         <a:ext uri="{28A0092B-C50C-407E-A947-70E740481C1C}">
                           <a14:useLocalDpi xmlns:a14="http://schemas.microsoft.com/office/drawing/2010/main" val="0"/>
@@ -1013,7 +1450,7 @@
                   <pic:spPr bwMode="auto">
                     <a:xfrm>
                       <a:off x="0" y="0"/>
-                      <a:ext cx="5096958" cy="7699133"/>
+                      <a:ext cx="4690010" cy="6804399"/>
                     </a:xfrm>
                     <a:prstGeom prst="rect">
                       <a:avLst/>
@@ -1029,105 +1466,17 @@
           </wp:inline>
         </w:drawing>
       </w:r>
-      <w:r>
-        <w:rPr>
-          <w:rFonts w:ascii="Arial" w:eastAsia="Arial" w:hAnsi="Arial" w:cs="Arial"/>
-          <w:b/>
-          <w:sz w:val="36"/>
-        </w:rPr>
-        <w:t xml:space="preserve"> </w:t>
-      </w:r>
     </w:p>
     <w:p>
       <w:pPr>
-        <w:tabs>
-          <w:tab w:val="center" w:pos="5385"/>
-          <w:tab w:val="center" w:pos="9493"/>
-        </w:tabs>
         <w:spacing w:after="0"/>
-      </w:pPr>
-      <w:r>
-        <w:tab/>
-      </w:r>
-      <w:r>
+        <w:ind w:left="2132"/>
         <w:rPr>
           <w:rFonts w:ascii="Arial" w:eastAsia="Arial" w:hAnsi="Arial" w:cs="Arial"/>
           <w:b/>
           <w:sz w:val="20"/>
         </w:rPr>
-        <w:t xml:space="preserve">Figure 1 - Diagramme d’activité </w:t>
-      </w:r>
-      <w:r>
-        <w:rPr>
-          <w:rFonts w:ascii="Arial" w:eastAsia="Arial" w:hAnsi="Arial" w:cs="Arial"/>
-          <w:b/>
-          <w:sz w:val="20"/>
-        </w:rPr>
-        <w:t>de la méthode utilisant un tableau de données</w:t>
-      </w:r>
-      <w:r>
-        <w:rPr>
-          <w:rFonts w:ascii="Arial" w:eastAsia="Arial" w:hAnsi="Arial" w:cs="Arial"/>
-          <w:b/>
-          <w:sz w:val="20"/>
-        </w:rPr>
-        <w:tab/>
-        <w:t xml:space="preserve"> </w:t>
-      </w:r>
-    </w:p>
-    <w:p>
-      <w:pPr>
-        <w:spacing w:after="92"/>
-        <w:ind w:right="501"/>
-        <w:jc w:val="right"/>
       </w:pPr>
-      <w:r>
-        <w:rPr>
-          <w:noProof/>
-        </w:rPr>
-        <w:lastRenderedPageBreak/>
-        <w:drawing>
-          <wp:inline distT="0" distB="0" distL="0" distR="0" wp14:anchorId="2139F302" wp14:editId="472C616D">
-            <wp:extent cx="5948591" cy="7921922"/>
-            <wp:effectExtent l="0" t="0" r="0" b="0"/>
-            <wp:docPr id="226" name="Picture 226"/>
-            <wp:cNvGraphicFramePr/>
-            <a:graphic xmlns:a="http://schemas.openxmlformats.org/drawingml/2006/main">
-              <a:graphicData uri="http://schemas.openxmlformats.org/drawingml/2006/picture">
-                <pic:pic xmlns:pic="http://schemas.openxmlformats.org/drawingml/2006/picture">
-                  <pic:nvPicPr>
-                    <pic:cNvPr id="226" name="Picture 226"/>
-                    <pic:cNvPicPr/>
-                  </pic:nvPicPr>
-                  <pic:blipFill>
-                    <a:blip r:embed="rId7"/>
-                    <a:stretch>
-                      <a:fillRect/>
-                    </a:stretch>
-                  </pic:blipFill>
-                  <pic:spPr>
-                    <a:xfrm>
-                      <a:off x="0" y="0"/>
-                      <a:ext cx="5948591" cy="7921922"/>
-                    </a:xfrm>
-                    <a:prstGeom prst="rect">
-                      <a:avLst/>
-                    </a:prstGeom>
-                  </pic:spPr>
-                </pic:pic>
-              </a:graphicData>
-            </a:graphic>
-          </wp:inline>
-        </w:drawing>
-      </w:r>
-      <w:r>
-        <w:rPr>
-          <w:rFonts w:ascii="Arial" w:eastAsia="Arial" w:hAnsi="Arial" w:cs="Arial"/>
-          <w:b/>
-          <w:sz w:val="20"/>
-        </w:rPr>
-        <w:t xml:space="preserve"> </w:t>
-      </w:r>
     </w:p>
     <w:p>
       <w:pPr>
@@ -1140,15 +1489,33 @@
           <w:b/>
           <w:sz w:val="20"/>
         </w:rPr>
-        <w:t>Figure 2 : Approche “Email First’ et usage de Google Identity Toolkit</w:t>
+        <w:t xml:space="preserve">Figure 2 : Approche </w:t>
       </w:r>
       <w:r>
         <w:rPr>
           <w:rFonts w:ascii="Arial" w:eastAsia="Arial" w:hAnsi="Arial" w:cs="Arial"/>
           <w:b/>
-          <w:sz w:val="36"/>
-        </w:rPr>
-        <w:t xml:space="preserve"> </w:t>
+          <w:sz w:val="20"/>
+        </w:rPr>
+        <w:t xml:space="preserve">utilisant la fonction </w:t>
+      </w:r>
+      <w:proofErr w:type="spellStart"/>
+      <w:r>
+        <w:rPr>
+          <w:rFonts w:ascii="Arial" w:eastAsia="Arial" w:hAnsi="Arial" w:cs="Arial"/>
+          <w:b/>
+          <w:sz w:val="20"/>
+        </w:rPr>
+        <w:t>array.filter</w:t>
+      </w:r>
+      <w:proofErr w:type="spellEnd"/>
+      <w:r>
+        <w:rPr>
+          <w:rFonts w:ascii="Arial" w:eastAsia="Arial" w:hAnsi="Arial" w:cs="Arial"/>
+          <w:b/>
+          <w:sz w:val="20"/>
+        </w:rPr>
+        <w:t>() de JavaScript</w:t>
       </w:r>
     </w:p>
     <w:sectPr>

</xml_diff>